<commit_message>
lab4 with logging in and registration
</commit_message>
<xml_diff>
--- a/lab3/Lab3.docx
+++ b/lab3/Lab3.docx
@@ -113,7 +113,7 @@
           <w:b/>
           <w:sz w:val="32"/>
         </w:rPr>
-        <w:t>2</w:t>
+        <w:t>3</w:t>
       </w:r>
     </w:p>
     <w:p>
@@ -184,7 +184,7 @@
           <w:rFonts w:cs="Times New Roman"/>
           <w:sz w:val="28"/>
         </w:rPr>
-        <w:t>2249</w:t>
+        <w:t>2263</w:t>
       </w:r>
     </w:p>
     <w:p>
@@ -271,6 +271,7 @@
         <w:t>Харитонова Анастасия Евгеньевна</w:t>
       </w:r>
     </w:p>
+    <w:bookmarkStart w:id="0" w:name="_Toc153812321" w:displacedByCustomXml="next"/>
     <w:sdt>
       <w:sdtPr>
         <w:rPr>
@@ -298,6 +299,7 @@
           <w:r>
             <w:t>Оглавление</w:t>
           </w:r>
+          <w:bookmarkEnd w:id="0"/>
         </w:p>
         <w:p>
           <w:pPr>
@@ -308,7 +310,9 @@
             <w:rPr>
               <w:rFonts w:asciiTheme="minorHAnsi" w:eastAsiaTheme="minorEastAsia" w:hAnsiTheme="minorHAnsi"/>
               <w:noProof/>
+              <w:kern w:val="2"/>
               <w:lang w:eastAsia="ru-RU"/>
+              <w14:ligatures w14:val="standardContextual"/>
             </w:rPr>
           </w:pPr>
           <w:r>
@@ -320,13 +324,13 @@
           <w:r>
             <w:fldChar w:fldCharType="separate"/>
           </w:r>
-          <w:hyperlink w:anchor="_Toc146625605" w:history="1">
+          <w:hyperlink w:anchor="_Toc153812321" w:history="1">
             <w:r>
               <w:rPr>
                 <w:rStyle w:val="a9"/>
                 <w:noProof/>
               </w:rPr>
-              <w:t>Задание</w:t>
+              <w:t>Оглавление</w:t>
             </w:r>
             <w:r>
               <w:rPr>
@@ -347,7 +351,7 @@
                 <w:noProof/>
                 <w:webHidden/>
               </w:rPr>
-              <w:instrText xml:space="preserve"> PAGEREF _Toc146625605 \h </w:instrText>
+              <w:instrText xml:space="preserve"> PAGEREF _Toc153812321 \h </w:instrText>
             </w:r>
             <w:r>
               <w:rPr>
@@ -387,16 +391,18 @@
             <w:rPr>
               <w:rFonts w:asciiTheme="minorHAnsi" w:eastAsiaTheme="minorEastAsia" w:hAnsiTheme="minorHAnsi"/>
               <w:noProof/>
+              <w:kern w:val="2"/>
               <w:lang w:eastAsia="ru-RU"/>
+              <w14:ligatures w14:val="standardContextual"/>
             </w:rPr>
           </w:pPr>
-          <w:hyperlink w:anchor="_Toc146625606" w:history="1">
+          <w:hyperlink w:anchor="_Toc153812322" w:history="1">
             <w:r>
               <w:rPr>
                 <w:rStyle w:val="a9"/>
                 <w:noProof/>
               </w:rPr>
-              <w:t>Выполнение</w:t>
+              <w:t>Задание</w:t>
             </w:r>
             <w:r>
               <w:rPr>
@@ -417,7 +423,7 @@
                 <w:noProof/>
                 <w:webHidden/>
               </w:rPr>
-              <w:instrText xml:space="preserve"> PAGEREF _Toc146625606 \h </w:instrText>
+              <w:instrText xml:space="preserve"> PAGEREF _Toc153812322 \h </w:instrText>
             </w:r>
             <w:r>
               <w:rPr>
@@ -457,10 +463,84 @@
             <w:rPr>
               <w:rFonts w:asciiTheme="minorHAnsi" w:eastAsiaTheme="minorEastAsia" w:hAnsiTheme="minorHAnsi"/>
               <w:noProof/>
+              <w:kern w:val="2"/>
               <w:lang w:eastAsia="ru-RU"/>
+              <w14:ligatures w14:val="standardContextual"/>
             </w:rPr>
           </w:pPr>
-          <w:hyperlink w:anchor="_Toc146625607" w:history="1">
+          <w:hyperlink w:anchor="_Toc153812323" w:history="1">
+            <w:r>
+              <w:rPr>
+                <w:rStyle w:val="a9"/>
+                <w:noProof/>
+              </w:rPr>
+              <w:t>Выполнение</w:t>
+            </w:r>
+            <w:r>
+              <w:rPr>
+                <w:noProof/>
+                <w:webHidden/>
+              </w:rPr>
+              <w:tab/>
+            </w:r>
+            <w:r>
+              <w:rPr>
+                <w:noProof/>
+                <w:webHidden/>
+              </w:rPr>
+              <w:fldChar w:fldCharType="begin"/>
+            </w:r>
+            <w:r>
+              <w:rPr>
+                <w:noProof/>
+                <w:webHidden/>
+              </w:rPr>
+              <w:instrText xml:space="preserve"> PAGEREF _Toc153812323 \h </w:instrText>
+            </w:r>
+            <w:r>
+              <w:rPr>
+                <w:noProof/>
+                <w:webHidden/>
+              </w:rPr>
+            </w:r>
+            <w:r>
+              <w:rPr>
+                <w:noProof/>
+                <w:webHidden/>
+              </w:rPr>
+              <w:fldChar w:fldCharType="separate"/>
+            </w:r>
+            <w:r>
+              <w:rPr>
+                <w:noProof/>
+                <w:webHidden/>
+              </w:rPr>
+              <w:t>4</w:t>
+            </w:r>
+            <w:r>
+              <w:rPr>
+                <w:noProof/>
+                <w:webHidden/>
+              </w:rPr>
+              <w:fldChar w:fldCharType="end"/>
+            </w:r>
+          </w:hyperlink>
+        </w:p>
+        <w:p>
+          <w:pPr>
+            <w:pStyle w:val="11"/>
+            <w:tabs>
+              <w:tab w:val="right" w:leader="dot" w:pos="9628"/>
+            </w:tabs>
+            <w:rPr>
+              <w:rFonts w:asciiTheme="minorHAnsi" w:eastAsiaTheme="minorEastAsia" w:hAnsiTheme="minorHAnsi"/>
+              <w:noProof/>
+              <w:kern w:val="2"/>
+              <w:lang w:eastAsia="ru-RU"/>
+              <w14:ligatures w14:val="standardContextual"/>
+            </w:rPr>
+          </w:pPr>
+          <w:hyperlink w:anchor="_Toc153812324" w:history="1">
             <w:r>
               <w:rPr>
                 <w:rStyle w:val="a9"/>
@@ -487,7 +567,7 @@
                 <w:noProof/>
                 <w:webHidden/>
               </w:rPr>
-              <w:instrText xml:space="preserve"> PAGEREF _Toc146625607 \h </w:instrText>
+              <w:instrText xml:space="preserve"> PAGEREF _Toc153812324 \h </w:instrText>
             </w:r>
             <w:r>
               <w:rPr>
@@ -507,7 +587,7 @@
                 <w:noProof/>
                 <w:webHidden/>
               </w:rPr>
-              <w:t>14</w:t>
+              <w:t>5</w:t>
             </w:r>
             <w:r>
               <w:rPr>
@@ -547,240 +627,1016 @@
       <w:pPr>
         <w:pStyle w:val="1"/>
       </w:pPr>
-      <w:bookmarkStart w:id="0" w:name="_Toc146625605"/>
+      <w:bookmarkStart w:id="1" w:name="_Toc153812322"/>
       <w:r>
         <w:lastRenderedPageBreak/>
         <w:t>Задание</w:t>
-      </w:r>
-      <w:bookmarkEnd w:id="0"/>
-    </w:p>
-    <w:p>
-      <w:r>
-        <w:t>Разработать веб-приложение на базе сервлетов и JSP, определяющее попадание точки на координатной плоскости в заданную область.</w:t>
-      </w:r>
-    </w:p>
-    <w:p>
-      <w:r>
-        <w:t>Приложение должно быть реализовано в соответствии с шаблоном MVC и состоять из следующих элементов:</w:t>
-      </w:r>
-    </w:p>
-    <w:p>
-      <w:pPr>
-        <w:pStyle w:val="aa"/>
-        <w:numPr>
-          <w:ilvl w:val="0"/>
-          <w:numId w:val="1"/>
-        </w:numPr>
-      </w:pPr>
-      <w:proofErr w:type="spellStart"/>
-      <w:r>
-        <w:t>ControllerServlet</w:t>
-      </w:r>
-      <w:proofErr w:type="spellEnd"/>
-      <w:r>
-        <w:t>, определяющий тип запроса, и, в зависимости от того, содержит ли запрос информацию о координатах точки и радиусе, делегирующий его обработку одному из перечисленных ниже компонентов. Все запросы внутри приложения должны передаваться этому сервлету (по методу GET или POST в зависимости от варианта задания), остальные сервлеты с веб-страниц напрямую вызываться не должны.</w:t>
-      </w:r>
-    </w:p>
-    <w:p>
-      <w:pPr>
-        <w:pStyle w:val="aa"/>
-        <w:numPr>
-          <w:ilvl w:val="0"/>
-          <w:numId w:val="1"/>
-        </w:numPr>
-      </w:pPr>
-      <w:proofErr w:type="spellStart"/>
-      <w:r>
-        <w:t>AreaCheckServlet</w:t>
-      </w:r>
-      <w:proofErr w:type="spellEnd"/>
-      <w:r>
-        <w:t>, осуществляющий проверку попадания точки в область на координатной плоскости и формирующий HTML-страницу с результатами проверки. Должен обрабатывать все запросы, содержащие сведения о координатах точки и радиусе области.</w:t>
-      </w:r>
-    </w:p>
-    <w:p>
-      <w:pPr>
-        <w:pStyle w:val="aa"/>
-        <w:numPr>
-          <w:ilvl w:val="0"/>
-          <w:numId w:val="1"/>
-        </w:numPr>
-      </w:pPr>
-      <w:r>
-        <w:t>Страница JSP, формирующая HTML-страницу с веб-формой. Должна обрабатывать все запросы, не содержащие сведений о координатах точки и радиусе области.</w:t>
-      </w:r>
-    </w:p>
-    <w:p>
-      <w:r>
-        <w:t>Разработанная страница JSP должна содержать:</w:t>
-      </w:r>
-    </w:p>
-    <w:p>
-      <w:pPr>
-        <w:pStyle w:val="aa"/>
-        <w:numPr>
-          <w:ilvl w:val="0"/>
-          <w:numId w:val="2"/>
-        </w:numPr>
-      </w:pPr>
-      <w:r>
-        <w:t>"Шапку", содержащую ФИО студента, номер группы и номер варианта.</w:t>
-      </w:r>
-    </w:p>
-    <w:p>
-      <w:pPr>
-        <w:pStyle w:val="aa"/>
-        <w:numPr>
-          <w:ilvl w:val="0"/>
-          <w:numId w:val="2"/>
-        </w:numPr>
-      </w:pPr>
-      <w:r>
-        <w:t>Форму, отправляющую данные на сервер.</w:t>
-      </w:r>
-    </w:p>
-    <w:p>
-      <w:pPr>
-        <w:pStyle w:val="aa"/>
-        <w:numPr>
-          <w:ilvl w:val="0"/>
-          <w:numId w:val="2"/>
-        </w:numPr>
-      </w:pPr>
-      <w:r>
-        <w:t>Набор полей для задания координат точки и радиуса области в соответствии с вариантом задания.</w:t>
-      </w:r>
-    </w:p>
-    <w:p>
-      <w:pPr>
-        <w:pStyle w:val="aa"/>
-        <w:numPr>
-          <w:ilvl w:val="0"/>
-          <w:numId w:val="2"/>
-        </w:numPr>
-      </w:pPr>
-      <w:r>
-        <w:t>Сценарий на языке JavaScript, осуществляющий валидацию значений, вводимых пользователем в поля формы.</w:t>
-      </w:r>
-    </w:p>
-    <w:p>
-      <w:pPr>
-        <w:pStyle w:val="aa"/>
-        <w:numPr>
-          <w:ilvl w:val="0"/>
-          <w:numId w:val="2"/>
-        </w:numPr>
-      </w:pPr>
-      <w:r>
-        <w:t>Интерактивный элемент, содержащий изображение области на координатной плоскости (в соответствии с вариантом задания) и реализующий следующую функциональность:</w:t>
-      </w:r>
-    </w:p>
-    <w:p>
-      <w:pPr>
-        <w:pStyle w:val="aa"/>
-        <w:numPr>
-          <w:ilvl w:val="0"/>
-          <w:numId w:val="3"/>
-        </w:numPr>
-      </w:pPr>
-      <w:r>
-        <w:t>Если радиус области установлен, клик курсором мыши по изображению должен обрабатываться JavaScript-функцией, определяющей координаты точки, по которой кликнул пользователь и отправляющей полученные координаты на сервер для проверки факта попадания.</w:t>
-      </w:r>
-    </w:p>
-    <w:p>
-      <w:pPr>
-        <w:pStyle w:val="aa"/>
-        <w:numPr>
-          <w:ilvl w:val="0"/>
-          <w:numId w:val="3"/>
-        </w:numPr>
-      </w:pPr>
-      <w:r>
-        <w:t>В противном случае, после клика по картинке должно выводиться сообщение о невозможности определения координат точки.</w:t>
-      </w:r>
-    </w:p>
-    <w:p>
-      <w:pPr>
-        <w:pStyle w:val="aa"/>
-        <w:numPr>
-          <w:ilvl w:val="0"/>
-          <w:numId w:val="3"/>
-        </w:numPr>
-      </w:pPr>
-      <w:r>
-        <w:t>После проверки факта попадания точки в область изображение должно быть обновлено с учётом результатов этой проверки (</w:t>
-      </w:r>
-      <w:proofErr w:type="gramStart"/>
-      <w:r>
-        <w:t>т.е.</w:t>
-      </w:r>
-      <w:proofErr w:type="gramEnd"/>
-      <w:r>
-        <w:t>, на нём должна появиться новая точка).</w:t>
-      </w:r>
-    </w:p>
-    <w:p>
-      <w:pPr>
-        <w:pStyle w:val="aa"/>
-        <w:numPr>
-          <w:ilvl w:val="0"/>
-          <w:numId w:val="2"/>
-        </w:numPr>
-      </w:pPr>
-      <w:r>
-        <w:t xml:space="preserve">Таблицу с результатами предыдущих проверок. Список результатов должен браться из контекста приложения, HTTP-сессии или </w:t>
-      </w:r>
-      <w:proofErr w:type="spellStart"/>
-      <w:r>
-        <w:t>Bean</w:t>
-      </w:r>
-      <w:proofErr w:type="spellEnd"/>
-      <w:r>
-        <w:t>-компонента в зависимости от варианта.</w:t>
-      </w:r>
-    </w:p>
-    <w:p>
-      <w:pPr>
-        <w:pStyle w:val="1"/>
-      </w:pPr>
-      <w:bookmarkStart w:id="1" w:name="_Toc146625606"/>
-      <w:r>
-        <w:lastRenderedPageBreak/>
-        <w:t>Выполнение</w:t>
       </w:r>
       <w:bookmarkEnd w:id="1"/>
     </w:p>
     <w:p>
-      <w:r>
-        <w:t xml:space="preserve">На </w:t>
-      </w:r>
-      <w:r>
-        <w:t>https://github.com/ta4ilka69/Web-2nd-course/tree/main/lab2</w:t>
+      <w:pPr>
+        <w:shd w:val="clear" w:color="auto" w:fill="FFFFFF"/>
+        <w:spacing w:after="100" w:afterAutospacing="1" w:line="240" w:lineRule="auto"/>
+        <w:ind w:firstLine="0"/>
+        <w:jc w:val="left"/>
+        <w:rPr>
+          <w:rFonts w:eastAsia="Times New Roman" w:cs="Times New Roman"/>
+          <w:color w:val="212529"/>
+          <w:sz w:val="24"/>
+          <w:szCs w:val="24"/>
+          <w:lang w:eastAsia="ru-RU"/>
+        </w:rPr>
+      </w:pPr>
+      <w:r>
+        <w:rPr>
+          <w:rFonts w:eastAsia="Times New Roman" w:cs="Times New Roman"/>
+          <w:color w:val="212529"/>
+          <w:sz w:val="24"/>
+          <w:szCs w:val="24"/>
+          <w:lang w:eastAsia="ru-RU"/>
+        </w:rPr>
+        <w:t xml:space="preserve">Разработать приложение на базе </w:t>
+      </w:r>
+      <w:proofErr w:type="spellStart"/>
+      <w:r>
+        <w:rPr>
+          <w:rFonts w:eastAsia="Times New Roman" w:cs="Times New Roman"/>
+          <w:color w:val="212529"/>
+          <w:sz w:val="24"/>
+          <w:szCs w:val="24"/>
+          <w:lang w:eastAsia="ru-RU"/>
+        </w:rPr>
+        <w:t>JavaServer</w:t>
+      </w:r>
+      <w:proofErr w:type="spellEnd"/>
+      <w:r>
+        <w:rPr>
+          <w:rFonts w:eastAsia="Times New Roman" w:cs="Times New Roman"/>
+          <w:color w:val="212529"/>
+          <w:sz w:val="24"/>
+          <w:szCs w:val="24"/>
+          <w:lang w:eastAsia="ru-RU"/>
+        </w:rPr>
+        <w:t xml:space="preserve"> </w:t>
+      </w:r>
+      <w:proofErr w:type="spellStart"/>
+      <w:r>
+        <w:rPr>
+          <w:rFonts w:eastAsia="Times New Roman" w:cs="Times New Roman"/>
+          <w:color w:val="212529"/>
+          <w:sz w:val="24"/>
+          <w:szCs w:val="24"/>
+          <w:lang w:eastAsia="ru-RU"/>
+        </w:rPr>
+        <w:t>Faces</w:t>
+      </w:r>
+      <w:proofErr w:type="spellEnd"/>
+      <w:r>
+        <w:rPr>
+          <w:rFonts w:eastAsia="Times New Roman" w:cs="Times New Roman"/>
+          <w:color w:val="212529"/>
+          <w:sz w:val="24"/>
+          <w:szCs w:val="24"/>
+          <w:lang w:eastAsia="ru-RU"/>
+        </w:rPr>
+        <w:t xml:space="preserve"> Framework, которое осуществляет проверку попадания точки в заданную область на координатной плоскости.</w:t>
       </w:r>
     </w:p>
     <w:p>
       <w:pPr>
+        <w:shd w:val="clear" w:color="auto" w:fill="FFFFFF"/>
+        <w:spacing w:after="100" w:afterAutospacing="1" w:line="240" w:lineRule="auto"/>
+        <w:ind w:firstLine="0"/>
+        <w:jc w:val="left"/>
+        <w:rPr>
+          <w:rFonts w:eastAsia="Times New Roman" w:cs="Times New Roman"/>
+          <w:color w:val="212529"/>
+          <w:sz w:val="24"/>
+          <w:szCs w:val="24"/>
+          <w:lang w:eastAsia="ru-RU"/>
+        </w:rPr>
+      </w:pPr>
+      <w:r>
+        <w:rPr>
+          <w:rFonts w:eastAsia="Times New Roman" w:cs="Times New Roman"/>
+          <w:color w:val="212529"/>
+          <w:sz w:val="24"/>
+          <w:szCs w:val="24"/>
+          <w:lang w:eastAsia="ru-RU"/>
+        </w:rPr>
+        <w:t xml:space="preserve">Приложение должно включать в себя 2 </w:t>
+      </w:r>
+      <w:proofErr w:type="spellStart"/>
+      <w:r>
+        <w:rPr>
+          <w:rFonts w:eastAsia="Times New Roman" w:cs="Times New Roman"/>
+          <w:color w:val="212529"/>
+          <w:sz w:val="24"/>
+          <w:szCs w:val="24"/>
+          <w:lang w:eastAsia="ru-RU"/>
+        </w:rPr>
+        <w:t>facelets</w:t>
+      </w:r>
+      <w:proofErr w:type="spellEnd"/>
+      <w:r>
+        <w:rPr>
+          <w:rFonts w:eastAsia="Times New Roman" w:cs="Times New Roman"/>
+          <w:color w:val="212529"/>
+          <w:sz w:val="24"/>
+          <w:szCs w:val="24"/>
+          <w:lang w:eastAsia="ru-RU"/>
+        </w:rPr>
+        <w:t xml:space="preserve">-шаблона - стартовую страницу и основную страницу приложения, а также набор управляемых </w:t>
+      </w:r>
+      <w:proofErr w:type="spellStart"/>
+      <w:r>
+        <w:rPr>
+          <w:rFonts w:eastAsia="Times New Roman" w:cs="Times New Roman"/>
+          <w:color w:val="212529"/>
+          <w:sz w:val="24"/>
+          <w:szCs w:val="24"/>
+          <w:lang w:eastAsia="ru-RU"/>
+        </w:rPr>
+        <w:t>бинов</w:t>
+      </w:r>
+      <w:proofErr w:type="spellEnd"/>
+      <w:r>
+        <w:rPr>
+          <w:rFonts w:eastAsia="Times New Roman" w:cs="Times New Roman"/>
+          <w:color w:val="212529"/>
+          <w:sz w:val="24"/>
+          <w:szCs w:val="24"/>
+          <w:lang w:eastAsia="ru-RU"/>
+        </w:rPr>
+        <w:t xml:space="preserve"> (</w:t>
+      </w:r>
+      <w:proofErr w:type="spellStart"/>
+      <w:r>
+        <w:rPr>
+          <w:rFonts w:eastAsia="Times New Roman" w:cs="Times New Roman"/>
+          <w:color w:val="212529"/>
+          <w:sz w:val="24"/>
+          <w:szCs w:val="24"/>
+          <w:lang w:eastAsia="ru-RU"/>
+        </w:rPr>
+        <w:t>managed</w:t>
+      </w:r>
+      <w:proofErr w:type="spellEnd"/>
+      <w:r>
+        <w:rPr>
+          <w:rFonts w:eastAsia="Times New Roman" w:cs="Times New Roman"/>
+          <w:color w:val="212529"/>
+          <w:sz w:val="24"/>
+          <w:szCs w:val="24"/>
+          <w:lang w:eastAsia="ru-RU"/>
+        </w:rPr>
+        <w:t xml:space="preserve"> </w:t>
+      </w:r>
+      <w:proofErr w:type="spellStart"/>
+      <w:r>
+        <w:rPr>
+          <w:rFonts w:eastAsia="Times New Roman" w:cs="Times New Roman"/>
+          <w:color w:val="212529"/>
+          <w:sz w:val="24"/>
+          <w:szCs w:val="24"/>
+          <w:lang w:eastAsia="ru-RU"/>
+        </w:rPr>
+        <w:t>beans</w:t>
+      </w:r>
+      <w:proofErr w:type="spellEnd"/>
+      <w:r>
+        <w:rPr>
+          <w:rFonts w:eastAsia="Times New Roman" w:cs="Times New Roman"/>
+          <w:color w:val="212529"/>
+          <w:sz w:val="24"/>
+          <w:szCs w:val="24"/>
+          <w:lang w:eastAsia="ru-RU"/>
+        </w:rPr>
+        <w:t>), реализующих логику на стороне сервера.</w:t>
+      </w:r>
+    </w:p>
+    <w:p>
+      <w:pPr>
+        <w:shd w:val="clear" w:color="auto" w:fill="FFFFFF"/>
+        <w:spacing w:after="100" w:afterAutospacing="1" w:line="240" w:lineRule="auto"/>
+        <w:ind w:firstLine="0"/>
+        <w:jc w:val="left"/>
+        <w:rPr>
+          <w:rFonts w:eastAsia="Times New Roman" w:cs="Times New Roman"/>
+          <w:color w:val="212529"/>
+          <w:sz w:val="24"/>
+          <w:szCs w:val="24"/>
+          <w:lang w:eastAsia="ru-RU"/>
+        </w:rPr>
+      </w:pPr>
+      <w:r>
+        <w:rPr>
+          <w:rFonts w:eastAsia="Times New Roman" w:cs="Times New Roman"/>
+          <w:b/>
+          <w:bCs/>
+          <w:color w:val="212529"/>
+          <w:sz w:val="24"/>
+          <w:szCs w:val="24"/>
+          <w:lang w:eastAsia="ru-RU"/>
+        </w:rPr>
+        <w:t>Стартовая страница должна содержать следующие элементы:</w:t>
+      </w:r>
+    </w:p>
+    <w:p>
+      <w:pPr>
+        <w:numPr>
+          <w:ilvl w:val="0"/>
+          <w:numId w:val="5"/>
+        </w:numPr>
+        <w:shd w:val="clear" w:color="auto" w:fill="FFFFFF"/>
+        <w:spacing w:before="100" w:beforeAutospacing="1" w:after="100" w:afterAutospacing="1" w:line="240" w:lineRule="auto"/>
+        <w:jc w:val="left"/>
+        <w:rPr>
+          <w:rFonts w:eastAsia="Times New Roman" w:cs="Times New Roman"/>
+          <w:color w:val="212529"/>
+          <w:sz w:val="24"/>
+          <w:szCs w:val="24"/>
+          <w:lang w:eastAsia="ru-RU"/>
+        </w:rPr>
+      </w:pPr>
+      <w:r>
+        <w:rPr>
+          <w:rFonts w:eastAsia="Times New Roman" w:cs="Times New Roman"/>
+          <w:color w:val="212529"/>
+          <w:sz w:val="24"/>
+          <w:szCs w:val="24"/>
+          <w:lang w:eastAsia="ru-RU"/>
+        </w:rPr>
+        <w:t>"Шапку", содержащую ФИО студента, номер группы и номер варианта.</w:t>
+      </w:r>
+    </w:p>
+    <w:p>
+      <w:pPr>
+        <w:numPr>
+          <w:ilvl w:val="0"/>
+          <w:numId w:val="5"/>
+        </w:numPr>
+        <w:shd w:val="clear" w:color="auto" w:fill="FFFFFF"/>
+        <w:spacing w:before="100" w:beforeAutospacing="1" w:after="100" w:afterAutospacing="1" w:line="240" w:lineRule="auto"/>
+        <w:jc w:val="left"/>
+        <w:rPr>
+          <w:rFonts w:eastAsia="Times New Roman" w:cs="Times New Roman"/>
+          <w:color w:val="212529"/>
+          <w:sz w:val="24"/>
+          <w:szCs w:val="24"/>
+          <w:lang w:eastAsia="ru-RU"/>
+        </w:rPr>
+      </w:pPr>
+      <w:r>
+        <w:rPr>
+          <w:rFonts w:eastAsia="Times New Roman" w:cs="Times New Roman"/>
+          <w:color w:val="212529"/>
+          <w:sz w:val="24"/>
+          <w:szCs w:val="24"/>
+          <w:lang w:eastAsia="ru-RU"/>
+        </w:rPr>
+        <w:t>Интерактивные часы, показывающие текущие дату и время, обновляющиеся раз в 12 секунд.</w:t>
+      </w:r>
+    </w:p>
+    <w:p>
+      <w:pPr>
+        <w:numPr>
+          <w:ilvl w:val="0"/>
+          <w:numId w:val="5"/>
+        </w:numPr>
+        <w:shd w:val="clear" w:color="auto" w:fill="FFFFFF"/>
+        <w:spacing w:before="100" w:beforeAutospacing="1" w:after="100" w:afterAutospacing="1" w:line="240" w:lineRule="auto"/>
+        <w:jc w:val="left"/>
+        <w:rPr>
+          <w:rFonts w:eastAsia="Times New Roman" w:cs="Times New Roman"/>
+          <w:color w:val="212529"/>
+          <w:sz w:val="24"/>
+          <w:szCs w:val="24"/>
+          <w:lang w:eastAsia="ru-RU"/>
+        </w:rPr>
+      </w:pPr>
+      <w:r>
+        <w:rPr>
+          <w:rFonts w:eastAsia="Times New Roman" w:cs="Times New Roman"/>
+          <w:color w:val="212529"/>
+          <w:sz w:val="24"/>
+          <w:szCs w:val="24"/>
+          <w:lang w:eastAsia="ru-RU"/>
+        </w:rPr>
+        <w:t>Ссылку, позволяющую перейти на основную страницу приложения.</w:t>
+      </w:r>
+    </w:p>
+    <w:p>
+      <w:pPr>
+        <w:shd w:val="clear" w:color="auto" w:fill="FFFFFF"/>
+        <w:spacing w:after="100" w:afterAutospacing="1" w:line="240" w:lineRule="auto"/>
+        <w:ind w:firstLine="0"/>
+        <w:jc w:val="left"/>
+        <w:rPr>
+          <w:rFonts w:eastAsia="Times New Roman" w:cs="Times New Roman"/>
+          <w:color w:val="212529"/>
+          <w:sz w:val="24"/>
+          <w:szCs w:val="24"/>
+          <w:lang w:eastAsia="ru-RU"/>
+        </w:rPr>
+      </w:pPr>
+      <w:r>
+        <w:rPr>
+          <w:rFonts w:eastAsia="Times New Roman" w:cs="Times New Roman"/>
+          <w:b/>
+          <w:bCs/>
+          <w:color w:val="212529"/>
+          <w:sz w:val="24"/>
+          <w:szCs w:val="24"/>
+          <w:lang w:eastAsia="ru-RU"/>
+        </w:rPr>
+        <w:t>Основная страница приложения должна содержать следующие элементы:</w:t>
+      </w:r>
+    </w:p>
+    <w:p>
+      <w:pPr>
+        <w:numPr>
+          <w:ilvl w:val="0"/>
+          <w:numId w:val="6"/>
+        </w:numPr>
+        <w:shd w:val="clear" w:color="auto" w:fill="FFFFFF"/>
+        <w:spacing w:before="100" w:beforeAutospacing="1" w:after="100" w:afterAutospacing="1" w:line="240" w:lineRule="auto"/>
+        <w:jc w:val="left"/>
+        <w:rPr>
+          <w:rFonts w:eastAsia="Times New Roman" w:cs="Times New Roman"/>
+          <w:color w:val="212529"/>
+          <w:sz w:val="24"/>
+          <w:szCs w:val="24"/>
+          <w:lang w:eastAsia="ru-RU"/>
+        </w:rPr>
+      </w:pPr>
+      <w:r>
+        <w:rPr>
+          <w:rFonts w:eastAsia="Times New Roman" w:cs="Times New Roman"/>
+          <w:color w:val="212529"/>
+          <w:sz w:val="24"/>
+          <w:szCs w:val="24"/>
+          <w:lang w:eastAsia="ru-RU"/>
+        </w:rPr>
+        <w:t>Набор компонентов для задания координат точки и радиуса области в соответствии с вариантом задания. Может потребоваться использование дополнительных библиотек компонентов - </w:t>
+      </w:r>
+      <w:proofErr w:type="spellStart"/>
+      <w:r>
+        <w:rPr>
+          <w:rFonts w:eastAsia="Times New Roman" w:cs="Times New Roman"/>
+          <w:color w:val="212529"/>
+          <w:sz w:val="24"/>
+          <w:szCs w:val="24"/>
+          <w:lang w:eastAsia="ru-RU"/>
+        </w:rPr>
+        <w:fldChar w:fldCharType="begin"/>
+      </w:r>
+      <w:r>
+        <w:rPr>
+          <w:rFonts w:eastAsia="Times New Roman" w:cs="Times New Roman"/>
+          <w:color w:val="212529"/>
+          <w:sz w:val="24"/>
+          <w:szCs w:val="24"/>
+          <w:lang w:eastAsia="ru-RU"/>
+        </w:rPr>
+        <w:instrText>HYPERLINK "http://www.icesoft.org/java/projects/ICEfaces/overview.jsf" \t "_blank"</w:instrText>
+      </w:r>
+      <w:r>
+        <w:rPr>
+          <w:rFonts w:eastAsia="Times New Roman" w:cs="Times New Roman"/>
+          <w:color w:val="212529"/>
+          <w:sz w:val="24"/>
+          <w:szCs w:val="24"/>
+          <w:lang w:eastAsia="ru-RU"/>
+        </w:rPr>
+      </w:r>
+      <w:r>
+        <w:rPr>
+          <w:rFonts w:eastAsia="Times New Roman" w:cs="Times New Roman"/>
+          <w:color w:val="212529"/>
+          <w:sz w:val="24"/>
+          <w:szCs w:val="24"/>
+          <w:lang w:eastAsia="ru-RU"/>
+        </w:rPr>
+        <w:fldChar w:fldCharType="separate"/>
+      </w:r>
+      <w:r>
+        <w:rPr>
+          <w:rFonts w:eastAsia="Times New Roman" w:cs="Times New Roman"/>
+          <w:color w:val="337AB7"/>
+          <w:sz w:val="24"/>
+          <w:szCs w:val="24"/>
+          <w:u w:val="single"/>
+          <w:lang w:eastAsia="ru-RU"/>
+        </w:rPr>
+        <w:t>ICEfaces</w:t>
+      </w:r>
+      <w:proofErr w:type="spellEnd"/>
+      <w:r>
+        <w:rPr>
+          <w:rFonts w:eastAsia="Times New Roman" w:cs="Times New Roman"/>
+          <w:color w:val="212529"/>
+          <w:sz w:val="24"/>
+          <w:szCs w:val="24"/>
+          <w:lang w:eastAsia="ru-RU"/>
+        </w:rPr>
+        <w:fldChar w:fldCharType="end"/>
+      </w:r>
+      <w:r>
+        <w:rPr>
+          <w:rFonts w:eastAsia="Times New Roman" w:cs="Times New Roman"/>
+          <w:color w:val="212529"/>
+          <w:sz w:val="24"/>
+          <w:szCs w:val="24"/>
+          <w:lang w:eastAsia="ru-RU"/>
+        </w:rPr>
+        <w:t> (префикс "</w:t>
+      </w:r>
+      <w:proofErr w:type="spellStart"/>
+      <w:r>
+        <w:rPr>
+          <w:rFonts w:eastAsia="Times New Roman" w:cs="Times New Roman"/>
+          <w:color w:val="212529"/>
+          <w:sz w:val="24"/>
+          <w:szCs w:val="24"/>
+          <w:lang w:eastAsia="ru-RU"/>
+        </w:rPr>
+        <w:t>ace</w:t>
+      </w:r>
+      <w:proofErr w:type="spellEnd"/>
+      <w:r>
+        <w:rPr>
+          <w:rFonts w:eastAsia="Times New Roman" w:cs="Times New Roman"/>
+          <w:color w:val="212529"/>
+          <w:sz w:val="24"/>
+          <w:szCs w:val="24"/>
+          <w:lang w:eastAsia="ru-RU"/>
+        </w:rPr>
+        <w:t>") и </w:t>
+      </w:r>
+      <w:proofErr w:type="spellStart"/>
+      <w:r>
+        <w:rPr>
+          <w:rFonts w:eastAsia="Times New Roman" w:cs="Times New Roman"/>
+          <w:color w:val="212529"/>
+          <w:sz w:val="24"/>
+          <w:szCs w:val="24"/>
+          <w:lang w:eastAsia="ru-RU"/>
+        </w:rPr>
+        <w:fldChar w:fldCharType="begin"/>
+      </w:r>
+      <w:r>
+        <w:rPr>
+          <w:rFonts w:eastAsia="Times New Roman" w:cs="Times New Roman"/>
+          <w:color w:val="212529"/>
+          <w:sz w:val="24"/>
+          <w:szCs w:val="24"/>
+          <w:lang w:eastAsia="ru-RU"/>
+        </w:rPr>
+        <w:instrText>HYPERLINK "http://www.primefaces.org/" \t "_blank"</w:instrText>
+      </w:r>
+      <w:r>
+        <w:rPr>
+          <w:rFonts w:eastAsia="Times New Roman" w:cs="Times New Roman"/>
+          <w:color w:val="212529"/>
+          <w:sz w:val="24"/>
+          <w:szCs w:val="24"/>
+          <w:lang w:eastAsia="ru-RU"/>
+        </w:rPr>
+      </w:r>
+      <w:r>
+        <w:rPr>
+          <w:rFonts w:eastAsia="Times New Roman" w:cs="Times New Roman"/>
+          <w:color w:val="212529"/>
+          <w:sz w:val="24"/>
+          <w:szCs w:val="24"/>
+          <w:lang w:eastAsia="ru-RU"/>
+        </w:rPr>
+        <w:fldChar w:fldCharType="separate"/>
+      </w:r>
+      <w:r>
+        <w:rPr>
+          <w:rFonts w:eastAsia="Times New Roman" w:cs="Times New Roman"/>
+          <w:color w:val="337AB7"/>
+          <w:sz w:val="24"/>
+          <w:szCs w:val="24"/>
+          <w:u w:val="single"/>
+          <w:lang w:eastAsia="ru-RU"/>
+        </w:rPr>
+        <w:t>PrimeFaces</w:t>
+      </w:r>
+      <w:proofErr w:type="spellEnd"/>
+      <w:r>
+        <w:rPr>
+          <w:rFonts w:eastAsia="Times New Roman" w:cs="Times New Roman"/>
+          <w:color w:val="212529"/>
+          <w:sz w:val="24"/>
+          <w:szCs w:val="24"/>
+          <w:lang w:eastAsia="ru-RU"/>
+        </w:rPr>
+        <w:fldChar w:fldCharType="end"/>
+      </w:r>
+      <w:r>
+        <w:rPr>
+          <w:rFonts w:eastAsia="Times New Roman" w:cs="Times New Roman"/>
+          <w:color w:val="212529"/>
+          <w:sz w:val="24"/>
+          <w:szCs w:val="24"/>
+          <w:lang w:eastAsia="ru-RU"/>
+        </w:rPr>
+        <w:t> (префикс "p"). Если компонент допускает ввод заведомо некорректных данных (таких, например, как буквы в координатах точки или отрицательный радиус), то приложение должно осуществлять их валидацию.</w:t>
+      </w:r>
+    </w:p>
+    <w:p>
+      <w:pPr>
+        <w:numPr>
+          <w:ilvl w:val="0"/>
+          <w:numId w:val="6"/>
+        </w:numPr>
+        <w:shd w:val="clear" w:color="auto" w:fill="FFFFFF"/>
+        <w:spacing w:before="100" w:beforeAutospacing="1" w:after="100" w:afterAutospacing="1" w:line="240" w:lineRule="auto"/>
+        <w:jc w:val="left"/>
+        <w:rPr>
+          <w:rFonts w:eastAsia="Times New Roman" w:cs="Times New Roman"/>
+          <w:color w:val="212529"/>
+          <w:sz w:val="24"/>
+          <w:szCs w:val="24"/>
+          <w:lang w:eastAsia="ru-RU"/>
+        </w:rPr>
+      </w:pPr>
+      <w:r>
+        <w:rPr>
+          <w:rFonts w:eastAsia="Times New Roman" w:cs="Times New Roman"/>
+          <w:color w:val="212529"/>
+          <w:sz w:val="24"/>
+          <w:szCs w:val="24"/>
+          <w:lang w:eastAsia="ru-RU"/>
+        </w:rPr>
+        <w:t xml:space="preserve">Динамически обновляемую картинку, изображающую область на координатной плоскости в соответствии с номером варианта и точки, координаты которых были заданы пользователем. Клик по картинке должен инициировать сценарий, осуществляющий определение координат новой точки и отправку их на сервер для проверки её попадания в область. Цвет точек должен </w:t>
+      </w:r>
+      <w:proofErr w:type="spellStart"/>
+      <w:r>
+        <w:rPr>
+          <w:rFonts w:eastAsia="Times New Roman" w:cs="Times New Roman"/>
+          <w:color w:val="212529"/>
+          <w:sz w:val="24"/>
+          <w:szCs w:val="24"/>
+          <w:lang w:eastAsia="ru-RU"/>
+        </w:rPr>
+        <w:t>зависить</w:t>
+      </w:r>
+      <w:proofErr w:type="spellEnd"/>
+      <w:r>
+        <w:rPr>
+          <w:rFonts w:eastAsia="Times New Roman" w:cs="Times New Roman"/>
+          <w:color w:val="212529"/>
+          <w:sz w:val="24"/>
+          <w:szCs w:val="24"/>
+          <w:lang w:eastAsia="ru-RU"/>
+        </w:rPr>
+        <w:t xml:space="preserve"> от факта попадания / непопадания в область. Смена радиуса также должна инициировать перерисовку картинки.</w:t>
+      </w:r>
+    </w:p>
+    <w:p>
+      <w:pPr>
+        <w:numPr>
+          <w:ilvl w:val="0"/>
+          <w:numId w:val="6"/>
+        </w:numPr>
+        <w:shd w:val="clear" w:color="auto" w:fill="FFFFFF"/>
+        <w:spacing w:before="100" w:beforeAutospacing="1" w:after="100" w:afterAutospacing="1" w:line="240" w:lineRule="auto"/>
+        <w:jc w:val="left"/>
+        <w:rPr>
+          <w:rFonts w:eastAsia="Times New Roman" w:cs="Times New Roman"/>
+          <w:color w:val="212529"/>
+          <w:sz w:val="24"/>
+          <w:szCs w:val="24"/>
+          <w:lang w:eastAsia="ru-RU"/>
+        </w:rPr>
+      </w:pPr>
+      <w:r>
+        <w:rPr>
+          <w:rFonts w:eastAsia="Times New Roman" w:cs="Times New Roman"/>
+          <w:color w:val="212529"/>
+          <w:sz w:val="24"/>
+          <w:szCs w:val="24"/>
+          <w:lang w:eastAsia="ru-RU"/>
+        </w:rPr>
+        <w:t>Таблицу со списком результатов предыдущих проверок.</w:t>
+      </w:r>
+    </w:p>
+    <w:p>
+      <w:pPr>
+        <w:numPr>
+          <w:ilvl w:val="0"/>
+          <w:numId w:val="6"/>
+        </w:numPr>
+        <w:shd w:val="clear" w:color="auto" w:fill="FFFFFF"/>
+        <w:spacing w:before="100" w:beforeAutospacing="1" w:after="100" w:afterAutospacing="1" w:line="240" w:lineRule="auto"/>
+        <w:jc w:val="left"/>
+        <w:rPr>
+          <w:rFonts w:eastAsia="Times New Roman" w:cs="Times New Roman"/>
+          <w:color w:val="212529"/>
+          <w:sz w:val="24"/>
+          <w:szCs w:val="24"/>
+          <w:lang w:eastAsia="ru-RU"/>
+        </w:rPr>
+      </w:pPr>
+      <w:r>
+        <w:rPr>
+          <w:rFonts w:eastAsia="Times New Roman" w:cs="Times New Roman"/>
+          <w:color w:val="212529"/>
+          <w:sz w:val="24"/>
+          <w:szCs w:val="24"/>
+          <w:lang w:eastAsia="ru-RU"/>
+        </w:rPr>
+        <w:t>Ссылку, позволяющую вернуться на стартовую страницу.</w:t>
+      </w:r>
+    </w:p>
+    <w:p>
+      <w:pPr>
+        <w:shd w:val="clear" w:color="auto" w:fill="FFFFFF"/>
+        <w:spacing w:after="100" w:afterAutospacing="1" w:line="240" w:lineRule="auto"/>
+        <w:ind w:firstLine="0"/>
+        <w:jc w:val="left"/>
+        <w:rPr>
+          <w:rFonts w:eastAsia="Times New Roman" w:cs="Times New Roman"/>
+          <w:color w:val="212529"/>
+          <w:sz w:val="24"/>
+          <w:szCs w:val="24"/>
+          <w:lang w:eastAsia="ru-RU"/>
+        </w:rPr>
+      </w:pPr>
+      <w:r>
+        <w:rPr>
+          <w:rFonts w:eastAsia="Times New Roman" w:cs="Times New Roman"/>
+          <w:b/>
+          <w:bCs/>
+          <w:color w:val="212529"/>
+          <w:sz w:val="24"/>
+          <w:szCs w:val="24"/>
+          <w:lang w:eastAsia="ru-RU"/>
+        </w:rPr>
+        <w:t>Дополнительные требования к приложению:</w:t>
+      </w:r>
+    </w:p>
+    <w:p>
+      <w:pPr>
+        <w:numPr>
+          <w:ilvl w:val="0"/>
+          <w:numId w:val="7"/>
+        </w:numPr>
+        <w:shd w:val="clear" w:color="auto" w:fill="FFFFFF"/>
+        <w:spacing w:before="100" w:beforeAutospacing="1" w:after="100" w:afterAutospacing="1" w:line="240" w:lineRule="auto"/>
+        <w:jc w:val="left"/>
+        <w:rPr>
+          <w:rFonts w:eastAsia="Times New Roman" w:cs="Times New Roman"/>
+          <w:color w:val="212529"/>
+          <w:sz w:val="24"/>
+          <w:szCs w:val="24"/>
+          <w:lang w:eastAsia="ru-RU"/>
+        </w:rPr>
+      </w:pPr>
+      <w:r>
+        <w:rPr>
+          <w:rFonts w:eastAsia="Times New Roman" w:cs="Times New Roman"/>
+          <w:color w:val="212529"/>
+          <w:sz w:val="24"/>
+          <w:szCs w:val="24"/>
+          <w:lang w:eastAsia="ru-RU"/>
+        </w:rPr>
+        <w:t xml:space="preserve">Все результаты проверки должны сохраняться в базе данных под управлением СУБД </w:t>
+      </w:r>
+      <w:proofErr w:type="spellStart"/>
+      <w:r>
+        <w:rPr>
+          <w:rFonts w:eastAsia="Times New Roman" w:cs="Times New Roman"/>
+          <w:color w:val="212529"/>
+          <w:sz w:val="24"/>
+          <w:szCs w:val="24"/>
+          <w:lang w:eastAsia="ru-RU"/>
+        </w:rPr>
+        <w:t>PostgreSQL</w:t>
+      </w:r>
+      <w:proofErr w:type="spellEnd"/>
+      <w:r>
+        <w:rPr>
+          <w:rFonts w:eastAsia="Times New Roman" w:cs="Times New Roman"/>
+          <w:color w:val="212529"/>
+          <w:sz w:val="24"/>
+          <w:szCs w:val="24"/>
+          <w:lang w:eastAsia="ru-RU"/>
+        </w:rPr>
+        <w:t>.</w:t>
+      </w:r>
+    </w:p>
+    <w:p>
+      <w:pPr>
+        <w:numPr>
+          <w:ilvl w:val="0"/>
+          <w:numId w:val="7"/>
+        </w:numPr>
+        <w:shd w:val="clear" w:color="auto" w:fill="FFFFFF"/>
+        <w:spacing w:before="100" w:beforeAutospacing="1" w:after="100" w:afterAutospacing="1" w:line="240" w:lineRule="auto"/>
+        <w:jc w:val="left"/>
+        <w:rPr>
+          <w:rFonts w:eastAsia="Times New Roman" w:cs="Times New Roman"/>
+          <w:color w:val="212529"/>
+          <w:sz w:val="24"/>
+          <w:szCs w:val="24"/>
+          <w:lang w:eastAsia="ru-RU"/>
+        </w:rPr>
+      </w:pPr>
+      <w:r>
+        <w:rPr>
+          <w:rFonts w:eastAsia="Times New Roman" w:cs="Times New Roman"/>
+          <w:color w:val="212529"/>
+          <w:sz w:val="24"/>
+          <w:szCs w:val="24"/>
+          <w:lang w:eastAsia="ru-RU"/>
+        </w:rPr>
+        <w:t xml:space="preserve">Для доступа к БД необходимо использовать ORM </w:t>
+      </w:r>
+      <w:proofErr w:type="spellStart"/>
+      <w:r>
+        <w:rPr>
+          <w:rFonts w:eastAsia="Times New Roman" w:cs="Times New Roman"/>
+          <w:color w:val="212529"/>
+          <w:sz w:val="24"/>
+          <w:szCs w:val="24"/>
+          <w:lang w:eastAsia="ru-RU"/>
+        </w:rPr>
+        <w:t>EclipseLink</w:t>
+      </w:r>
+      <w:proofErr w:type="spellEnd"/>
+      <w:r>
+        <w:rPr>
+          <w:rFonts w:eastAsia="Times New Roman" w:cs="Times New Roman"/>
+          <w:color w:val="212529"/>
+          <w:sz w:val="24"/>
+          <w:szCs w:val="24"/>
+          <w:lang w:eastAsia="ru-RU"/>
+        </w:rPr>
+        <w:t>.</w:t>
+      </w:r>
+    </w:p>
+    <w:p>
+      <w:pPr>
+        <w:numPr>
+          <w:ilvl w:val="0"/>
+          <w:numId w:val="7"/>
+        </w:numPr>
+        <w:shd w:val="clear" w:color="auto" w:fill="FFFFFF"/>
+        <w:spacing w:before="100" w:beforeAutospacing="1" w:after="100" w:afterAutospacing="1" w:line="240" w:lineRule="auto"/>
+        <w:jc w:val="left"/>
+        <w:rPr>
+          <w:rFonts w:eastAsia="Times New Roman" w:cs="Times New Roman"/>
+          <w:color w:val="212529"/>
+          <w:sz w:val="24"/>
+          <w:szCs w:val="24"/>
+          <w:lang w:eastAsia="ru-RU"/>
+        </w:rPr>
+      </w:pPr>
+      <w:r>
+        <w:rPr>
+          <w:rFonts w:eastAsia="Times New Roman" w:cs="Times New Roman"/>
+          <w:color w:val="212529"/>
+          <w:sz w:val="24"/>
+          <w:szCs w:val="24"/>
+          <w:lang w:eastAsia="ru-RU"/>
+        </w:rPr>
+        <w:t xml:space="preserve">Для управления списком результатов должен использоваться </w:t>
+      </w:r>
+      <w:proofErr w:type="spellStart"/>
+      <w:r>
+        <w:rPr>
+          <w:rFonts w:eastAsia="Times New Roman" w:cs="Times New Roman"/>
+          <w:color w:val="212529"/>
+          <w:sz w:val="24"/>
+          <w:szCs w:val="24"/>
+          <w:lang w:eastAsia="ru-RU"/>
+        </w:rPr>
+        <w:t>Session-scoped</w:t>
+      </w:r>
+      <w:proofErr w:type="spellEnd"/>
+      <w:r>
+        <w:rPr>
+          <w:rFonts w:eastAsia="Times New Roman" w:cs="Times New Roman"/>
+          <w:color w:val="212529"/>
+          <w:sz w:val="24"/>
+          <w:szCs w:val="24"/>
+          <w:lang w:eastAsia="ru-RU"/>
+        </w:rPr>
+        <w:t xml:space="preserve"> </w:t>
+      </w:r>
+      <w:proofErr w:type="spellStart"/>
+      <w:r>
+        <w:rPr>
+          <w:rFonts w:eastAsia="Times New Roman" w:cs="Times New Roman"/>
+          <w:color w:val="212529"/>
+          <w:sz w:val="24"/>
+          <w:szCs w:val="24"/>
+          <w:lang w:eastAsia="ru-RU"/>
+        </w:rPr>
+        <w:t>Managed</w:t>
+      </w:r>
+      <w:proofErr w:type="spellEnd"/>
+      <w:r>
+        <w:rPr>
+          <w:rFonts w:eastAsia="Times New Roman" w:cs="Times New Roman"/>
+          <w:color w:val="212529"/>
+          <w:sz w:val="24"/>
+          <w:szCs w:val="24"/>
+          <w:lang w:eastAsia="ru-RU"/>
+        </w:rPr>
+        <w:t xml:space="preserve"> </w:t>
+      </w:r>
+      <w:proofErr w:type="spellStart"/>
+      <w:r>
+        <w:rPr>
+          <w:rFonts w:eastAsia="Times New Roman" w:cs="Times New Roman"/>
+          <w:color w:val="212529"/>
+          <w:sz w:val="24"/>
+          <w:szCs w:val="24"/>
+          <w:lang w:eastAsia="ru-RU"/>
+        </w:rPr>
+        <w:t>Bean</w:t>
+      </w:r>
+      <w:proofErr w:type="spellEnd"/>
+      <w:r>
+        <w:rPr>
+          <w:rFonts w:eastAsia="Times New Roman" w:cs="Times New Roman"/>
+          <w:color w:val="212529"/>
+          <w:sz w:val="24"/>
+          <w:szCs w:val="24"/>
+          <w:lang w:eastAsia="ru-RU"/>
+        </w:rPr>
+        <w:t>.</w:t>
+      </w:r>
+    </w:p>
+    <w:p>
+      <w:pPr>
+        <w:numPr>
+          <w:ilvl w:val="0"/>
+          <w:numId w:val="7"/>
+        </w:numPr>
+        <w:shd w:val="clear" w:color="auto" w:fill="FFFFFF"/>
+        <w:spacing w:before="100" w:beforeAutospacing="1" w:after="100" w:afterAutospacing="1" w:line="240" w:lineRule="auto"/>
+        <w:jc w:val="left"/>
+        <w:rPr>
+          <w:rFonts w:eastAsia="Times New Roman" w:cs="Times New Roman"/>
+          <w:color w:val="212529"/>
+          <w:sz w:val="24"/>
+          <w:szCs w:val="24"/>
+          <w:lang w:eastAsia="ru-RU"/>
+        </w:rPr>
+      </w:pPr>
+      <w:r>
+        <w:rPr>
+          <w:rFonts w:eastAsia="Times New Roman" w:cs="Times New Roman"/>
+          <w:color w:val="212529"/>
+          <w:sz w:val="24"/>
+          <w:szCs w:val="24"/>
+          <w:lang w:eastAsia="ru-RU"/>
+        </w:rPr>
+        <w:t xml:space="preserve">Конфигурация управляемых </w:t>
+      </w:r>
+      <w:proofErr w:type="spellStart"/>
+      <w:r>
+        <w:rPr>
+          <w:rFonts w:eastAsia="Times New Roman" w:cs="Times New Roman"/>
+          <w:color w:val="212529"/>
+          <w:sz w:val="24"/>
+          <w:szCs w:val="24"/>
+          <w:lang w:eastAsia="ru-RU"/>
+        </w:rPr>
+        <w:t>бинов</w:t>
+      </w:r>
+      <w:proofErr w:type="spellEnd"/>
+      <w:r>
+        <w:rPr>
+          <w:rFonts w:eastAsia="Times New Roman" w:cs="Times New Roman"/>
+          <w:color w:val="212529"/>
+          <w:sz w:val="24"/>
+          <w:szCs w:val="24"/>
+          <w:lang w:eastAsia="ru-RU"/>
+        </w:rPr>
+        <w:t xml:space="preserve"> должна быть задана с помощью параметров в конфигурационном файле.</w:t>
+      </w:r>
+    </w:p>
+    <w:p>
+      <w:pPr>
+        <w:numPr>
+          <w:ilvl w:val="0"/>
+          <w:numId w:val="7"/>
+        </w:numPr>
+        <w:shd w:val="clear" w:color="auto" w:fill="FFFFFF"/>
+        <w:spacing w:before="100" w:beforeAutospacing="1" w:after="100" w:afterAutospacing="1" w:line="240" w:lineRule="auto"/>
+        <w:jc w:val="left"/>
+        <w:rPr>
+          <w:rFonts w:eastAsia="Times New Roman" w:cs="Times New Roman"/>
+          <w:color w:val="212529"/>
+          <w:sz w:val="24"/>
+          <w:szCs w:val="24"/>
+          <w:lang w:eastAsia="ru-RU"/>
+        </w:rPr>
+      </w:pPr>
+      <w:r>
+        <w:rPr>
+          <w:rFonts w:eastAsia="Times New Roman" w:cs="Times New Roman"/>
+          <w:color w:val="212529"/>
+          <w:sz w:val="24"/>
+          <w:szCs w:val="24"/>
+          <w:lang w:eastAsia="ru-RU"/>
+        </w:rPr>
+        <w:t>Правила навигации между страницами приложения должны быть заданы в отдельном конфигурационном файле.</w:t>
+      </w:r>
+    </w:p>
+    <w:p>
+      <w:pPr>
         <w:pStyle w:val="1"/>
       </w:pPr>
-      <w:bookmarkStart w:id="2" w:name="_Toc146625607"/>
+      <w:bookmarkStart w:id="2" w:name="_Toc153812323"/>
       <w:r>
         <w:lastRenderedPageBreak/>
-        <w:t>Вывод</w:t>
+        <w:t>Выполнение</w:t>
       </w:r>
       <w:bookmarkEnd w:id="2"/>
     </w:p>
     <w:p>
       <w:r>
+        <w:t xml:space="preserve">На </w:t>
+      </w:r>
+      <w:r>
+        <w:t>https://github.com/ta4ilka69/Web-2nd-course/tree/main/lab</w:t>
+      </w:r>
+      <w:r>
+        <w:t>3</w:t>
+      </w:r>
+    </w:p>
+    <w:p>
+      <w:pPr>
+        <w:pStyle w:val="1"/>
+      </w:pPr>
+      <w:bookmarkStart w:id="3" w:name="_Toc153812324"/>
+      <w:r>
+        <w:lastRenderedPageBreak/>
+        <w:t>Вывод</w:t>
+      </w:r>
+      <w:bookmarkEnd w:id="3"/>
+    </w:p>
+    <w:p>
+      <w:r>
         <w:t xml:space="preserve">В данной работе </w:t>
       </w:r>
       <w:r>
         <w:t>я научился</w:t>
       </w:r>
       <w:r>
-        <w:t xml:space="preserve"> разрабатывать веб-приложение на основе сервлетов, а также доработал </w:t>
-      </w:r>
-      <w:r>
-        <w:t>область попадания точки.</w:t>
+        <w:t xml:space="preserve"> разрабатывать веб-приложение на основе</w:t>
+      </w:r>
+      <w:r>
+        <w:t xml:space="preserve"> </w:t>
+      </w:r>
+      <w:r>
+        <w:rPr>
+          <w:lang w:val="en-US"/>
+        </w:rPr>
+        <w:t>Java</w:t>
+      </w:r>
+      <w:r>
+        <w:t xml:space="preserve"> </w:t>
+      </w:r>
+      <w:r>
+        <w:rPr>
+          <w:lang w:val="en-US"/>
+        </w:rPr>
+        <w:t>Faces</w:t>
+      </w:r>
+      <w:r>
+        <w:t>, а также</w:t>
+      </w:r>
+      <w:r>
+        <w:t xml:space="preserve"> добавил сохранение точек в базе данных с соответствующим </w:t>
+      </w:r>
+      <w:r>
+        <w:rPr>
+          <w:lang w:val="en-US"/>
+        </w:rPr>
+        <w:t>session</w:t>
+      </w:r>
+      <w:r>
+        <w:t>-</w:t>
+      </w:r>
+      <w:r>
+        <w:rPr>
+          <w:lang w:val="en-US"/>
+        </w:rPr>
+        <w:t>id</w:t>
+      </w:r>
+      <w:r>
+        <w:t>.</w:t>
       </w:r>
     </w:p>
     <w:sectPr>
@@ -914,6 +1770,304 @@
 <file path=word/numbering.xml><?xml version="1.0" encoding="utf-8"?>
 <w:numbering xmlns:wpc="http://schemas.microsoft.com/office/word/2010/wordprocessingCanvas" xmlns:cx="http://schemas.microsoft.com/office/drawing/2014/chartex" xmlns:cx1="http://schemas.microsoft.com/office/drawing/2015/9/8/chartex" xmlns:cx2="http://schemas.microsoft.com/office/drawing/2015/10/21/chartex" xmlns:cx3="http://schemas.microsoft.com/office/drawing/2016/5/9/chartex" xmlns:cx4="http://schemas.microsoft.com/office/drawing/2016/5/10/chartex" xmlns:cx5="http://schemas.microsoft.com/office/drawing/2016/5/11/chartex" xmlns:cx6="http://schemas.microsoft.com/office/drawing/2016/5/12/chartex" xmlns:cx7="http://schemas.microsoft.com/office/drawing/2016/5/13/chartex" xmlns:cx8="http://schemas.microsoft.com/office/drawing/2016/5/14/chartex" xmlns:mc="http://schemas.openxmlformats.org/markup-compatibility/2006" xmlns:aink="http://schemas.microsoft.com/office/drawing/2016/ink" xmlns:am3d="http://schemas.microsoft.com/office/drawing/2017/model3d" xmlns:o="urn:schemas-microsoft-com:office:office" xmlns:oel="http://schemas.microsoft.com/office/2019/extlst" xmlns:r="http://schemas.openxmlformats.org/officeDocument/2006/relationships" xmlns:m="http://schemas.openxmlformats.org/officeDocument/2006/math" xmlns:v="urn:schemas-microsoft-com:vml" xmlns:wp14="http://schemas.microsoft.com/office/word/2010/wordprocessingDrawing" xmlns:wp="http://schemas.openxmlformats.org/drawingml/2006/wordprocessingDrawing" xmlns:w10="urn:schemas-microsoft-com:office:word" xmlns:w="http://schemas.openxmlformats.org/wordprocessingml/2006/main" xmlns:w14="http://schemas.microsoft.com/office/word/2010/wordml" xmlns:w15="http://schemas.microsoft.com/office/word/2012/wordml" xmlns:w16cex="http://schemas.microsoft.com/office/word/2018/wordml/cex" xmlns:w16cid="http://schemas.microsoft.com/office/word/2016/wordml/cid" xmlns:w16="http://schemas.microsoft.com/office/word/2018/wordml" xmlns:w16sdtdh="http://schemas.microsoft.com/office/word/2020/wordml/sdtdatahash" xmlns:w16se="http://schemas.microsoft.com/office/word/2015/wordml/symex" xmlns:wpg="http://schemas.microsoft.com/office/word/2010/wordprocessingGroup" xmlns:wpi="http://schemas.microsoft.com/office/word/2010/wordprocessingInk" xmlns:wne="http://schemas.microsoft.com/office/word/2006/wordml" xmlns:wps="http://schemas.microsoft.com/office/word/2010/wordprocessingShape" mc:Ignorable="w14 w15 w16se w16cid w16 w16cex w16sdtdh wp14">
   <w:abstractNum w:abstractNumId="0" w15:restartNumberingAfterBreak="0">
+    <w:nsid w:val="0D651FFE"/>
+    <w:multiLevelType w:val="multilevel"/>
+    <w:tmpl w:val="241A5F1A"/>
+    <w:lvl w:ilvl="0">
+      <w:start w:val="1"/>
+      <w:numFmt w:val="bullet"/>
+      <w:lvlText w:val=""/>
+      <w:lvlJc w:val="left"/>
+      <w:pPr>
+        <w:tabs>
+          <w:tab w:val="num" w:pos="720"/>
+        </w:tabs>
+        <w:ind w:left="720" w:hanging="360"/>
+      </w:pPr>
+      <w:rPr>
+        <w:rFonts w:ascii="Symbol" w:hAnsi="Symbol" w:hint="default"/>
+        <w:sz w:val="20"/>
+      </w:rPr>
+    </w:lvl>
+    <w:lvl w:ilvl="1" w:tentative="1">
+      <w:start w:val="1"/>
+      <w:numFmt w:val="bullet"/>
+      <w:lvlText w:val="o"/>
+      <w:lvlJc w:val="left"/>
+      <w:pPr>
+        <w:tabs>
+          <w:tab w:val="num" w:pos="1440"/>
+        </w:tabs>
+        <w:ind w:left="1440" w:hanging="360"/>
+      </w:pPr>
+      <w:rPr>
+        <w:rFonts w:ascii="Courier New" w:hAnsi="Courier New" w:hint="default"/>
+        <w:sz w:val="20"/>
+      </w:rPr>
+    </w:lvl>
+    <w:lvl w:ilvl="2" w:tentative="1">
+      <w:start w:val="1"/>
+      <w:numFmt w:val="bullet"/>
+      <w:lvlText w:val=""/>
+      <w:lvlJc w:val="left"/>
+      <w:pPr>
+        <w:tabs>
+          <w:tab w:val="num" w:pos="2160"/>
+        </w:tabs>
+        <w:ind w:left="2160" w:hanging="360"/>
+      </w:pPr>
+      <w:rPr>
+        <w:rFonts w:ascii="Wingdings" w:hAnsi="Wingdings" w:hint="default"/>
+        <w:sz w:val="20"/>
+      </w:rPr>
+    </w:lvl>
+    <w:lvl w:ilvl="3" w:tentative="1">
+      <w:start w:val="1"/>
+      <w:numFmt w:val="bullet"/>
+      <w:lvlText w:val=""/>
+      <w:lvlJc w:val="left"/>
+      <w:pPr>
+        <w:tabs>
+          <w:tab w:val="num" w:pos="2880"/>
+        </w:tabs>
+        <w:ind w:left="2880" w:hanging="360"/>
+      </w:pPr>
+      <w:rPr>
+        <w:rFonts w:ascii="Wingdings" w:hAnsi="Wingdings" w:hint="default"/>
+        <w:sz w:val="20"/>
+      </w:rPr>
+    </w:lvl>
+    <w:lvl w:ilvl="4" w:tentative="1">
+      <w:start w:val="1"/>
+      <w:numFmt w:val="bullet"/>
+      <w:lvlText w:val=""/>
+      <w:lvlJc w:val="left"/>
+      <w:pPr>
+        <w:tabs>
+          <w:tab w:val="num" w:pos="3600"/>
+        </w:tabs>
+        <w:ind w:left="3600" w:hanging="360"/>
+      </w:pPr>
+      <w:rPr>
+        <w:rFonts w:ascii="Wingdings" w:hAnsi="Wingdings" w:hint="default"/>
+        <w:sz w:val="20"/>
+      </w:rPr>
+    </w:lvl>
+    <w:lvl w:ilvl="5" w:tentative="1">
+      <w:start w:val="1"/>
+      <w:numFmt w:val="bullet"/>
+      <w:lvlText w:val=""/>
+      <w:lvlJc w:val="left"/>
+      <w:pPr>
+        <w:tabs>
+          <w:tab w:val="num" w:pos="4320"/>
+        </w:tabs>
+        <w:ind w:left="4320" w:hanging="360"/>
+      </w:pPr>
+      <w:rPr>
+        <w:rFonts w:ascii="Wingdings" w:hAnsi="Wingdings" w:hint="default"/>
+        <w:sz w:val="20"/>
+      </w:rPr>
+    </w:lvl>
+    <w:lvl w:ilvl="6" w:tentative="1">
+      <w:start w:val="1"/>
+      <w:numFmt w:val="bullet"/>
+      <w:lvlText w:val=""/>
+      <w:lvlJc w:val="left"/>
+      <w:pPr>
+        <w:tabs>
+          <w:tab w:val="num" w:pos="5040"/>
+        </w:tabs>
+        <w:ind w:left="5040" w:hanging="360"/>
+      </w:pPr>
+      <w:rPr>
+        <w:rFonts w:ascii="Wingdings" w:hAnsi="Wingdings" w:hint="default"/>
+        <w:sz w:val="20"/>
+      </w:rPr>
+    </w:lvl>
+    <w:lvl w:ilvl="7" w:tentative="1">
+      <w:start w:val="1"/>
+      <w:numFmt w:val="bullet"/>
+      <w:lvlText w:val=""/>
+      <w:lvlJc w:val="left"/>
+      <w:pPr>
+        <w:tabs>
+          <w:tab w:val="num" w:pos="5760"/>
+        </w:tabs>
+        <w:ind w:left="5760" w:hanging="360"/>
+      </w:pPr>
+      <w:rPr>
+        <w:rFonts w:ascii="Wingdings" w:hAnsi="Wingdings" w:hint="default"/>
+        <w:sz w:val="20"/>
+      </w:rPr>
+    </w:lvl>
+    <w:lvl w:ilvl="8" w:tentative="1">
+      <w:start w:val="1"/>
+      <w:numFmt w:val="bullet"/>
+      <w:lvlText w:val=""/>
+      <w:lvlJc w:val="left"/>
+      <w:pPr>
+        <w:tabs>
+          <w:tab w:val="num" w:pos="6480"/>
+        </w:tabs>
+        <w:ind w:left="6480" w:hanging="360"/>
+      </w:pPr>
+      <w:rPr>
+        <w:rFonts w:ascii="Wingdings" w:hAnsi="Wingdings" w:hint="default"/>
+        <w:sz w:val="20"/>
+      </w:rPr>
+    </w:lvl>
+  </w:abstractNum>
+  <w:abstractNum w:abstractNumId="1" w15:restartNumberingAfterBreak="0">
+    <w:nsid w:val="24104416"/>
+    <w:multiLevelType w:val="multilevel"/>
+    <w:tmpl w:val="72AC921E"/>
+    <w:lvl w:ilvl="0">
+      <w:start w:val="1"/>
+      <w:numFmt w:val="bullet"/>
+      <w:lvlText w:val=""/>
+      <w:lvlJc w:val="left"/>
+      <w:pPr>
+        <w:tabs>
+          <w:tab w:val="num" w:pos="720"/>
+        </w:tabs>
+        <w:ind w:left="720" w:hanging="360"/>
+      </w:pPr>
+      <w:rPr>
+        <w:rFonts w:ascii="Symbol" w:hAnsi="Symbol" w:hint="default"/>
+        <w:sz w:val="20"/>
+      </w:rPr>
+    </w:lvl>
+    <w:lvl w:ilvl="1" w:tentative="1">
+      <w:start w:val="1"/>
+      <w:numFmt w:val="bullet"/>
+      <w:lvlText w:val="o"/>
+      <w:lvlJc w:val="left"/>
+      <w:pPr>
+        <w:tabs>
+          <w:tab w:val="num" w:pos="1440"/>
+        </w:tabs>
+        <w:ind w:left="1440" w:hanging="360"/>
+      </w:pPr>
+      <w:rPr>
+        <w:rFonts w:ascii="Courier New" w:hAnsi="Courier New" w:hint="default"/>
+        <w:sz w:val="20"/>
+      </w:rPr>
+    </w:lvl>
+    <w:lvl w:ilvl="2" w:tentative="1">
+      <w:start w:val="1"/>
+      <w:numFmt w:val="bullet"/>
+      <w:lvlText w:val=""/>
+      <w:lvlJc w:val="left"/>
+      <w:pPr>
+        <w:tabs>
+          <w:tab w:val="num" w:pos="2160"/>
+        </w:tabs>
+        <w:ind w:left="2160" w:hanging="360"/>
+      </w:pPr>
+      <w:rPr>
+        <w:rFonts w:ascii="Wingdings" w:hAnsi="Wingdings" w:hint="default"/>
+        <w:sz w:val="20"/>
+      </w:rPr>
+    </w:lvl>
+    <w:lvl w:ilvl="3" w:tentative="1">
+      <w:start w:val="1"/>
+      <w:numFmt w:val="bullet"/>
+      <w:lvlText w:val=""/>
+      <w:lvlJc w:val="left"/>
+      <w:pPr>
+        <w:tabs>
+          <w:tab w:val="num" w:pos="2880"/>
+        </w:tabs>
+        <w:ind w:left="2880" w:hanging="360"/>
+      </w:pPr>
+      <w:rPr>
+        <w:rFonts w:ascii="Wingdings" w:hAnsi="Wingdings" w:hint="default"/>
+        <w:sz w:val="20"/>
+      </w:rPr>
+    </w:lvl>
+    <w:lvl w:ilvl="4" w:tentative="1">
+      <w:start w:val="1"/>
+      <w:numFmt w:val="bullet"/>
+      <w:lvlText w:val=""/>
+      <w:lvlJc w:val="left"/>
+      <w:pPr>
+        <w:tabs>
+          <w:tab w:val="num" w:pos="3600"/>
+        </w:tabs>
+        <w:ind w:left="3600" w:hanging="360"/>
+      </w:pPr>
+      <w:rPr>
+        <w:rFonts w:ascii="Wingdings" w:hAnsi="Wingdings" w:hint="default"/>
+        <w:sz w:val="20"/>
+      </w:rPr>
+    </w:lvl>
+    <w:lvl w:ilvl="5" w:tentative="1">
+      <w:start w:val="1"/>
+      <w:numFmt w:val="bullet"/>
+      <w:lvlText w:val=""/>
+      <w:lvlJc w:val="left"/>
+      <w:pPr>
+        <w:tabs>
+          <w:tab w:val="num" w:pos="4320"/>
+        </w:tabs>
+        <w:ind w:left="4320" w:hanging="360"/>
+      </w:pPr>
+      <w:rPr>
+        <w:rFonts w:ascii="Wingdings" w:hAnsi="Wingdings" w:hint="default"/>
+        <w:sz w:val="20"/>
+      </w:rPr>
+    </w:lvl>
+    <w:lvl w:ilvl="6" w:tentative="1">
+      <w:start w:val="1"/>
+      <w:numFmt w:val="bullet"/>
+      <w:lvlText w:val=""/>
+      <w:lvlJc w:val="left"/>
+      <w:pPr>
+        <w:tabs>
+          <w:tab w:val="num" w:pos="5040"/>
+        </w:tabs>
+        <w:ind w:left="5040" w:hanging="360"/>
+      </w:pPr>
+      <w:rPr>
+        <w:rFonts w:ascii="Wingdings" w:hAnsi="Wingdings" w:hint="default"/>
+        <w:sz w:val="20"/>
+      </w:rPr>
+    </w:lvl>
+    <w:lvl w:ilvl="7" w:tentative="1">
+      <w:start w:val="1"/>
+      <w:numFmt w:val="bullet"/>
+      <w:lvlText w:val=""/>
+      <w:lvlJc w:val="left"/>
+      <w:pPr>
+        <w:tabs>
+          <w:tab w:val="num" w:pos="5760"/>
+        </w:tabs>
+        <w:ind w:left="5760" w:hanging="360"/>
+      </w:pPr>
+      <w:rPr>
+        <w:rFonts w:ascii="Wingdings" w:hAnsi="Wingdings" w:hint="default"/>
+        <w:sz w:val="20"/>
+      </w:rPr>
+    </w:lvl>
+    <w:lvl w:ilvl="8" w:tentative="1">
+      <w:start w:val="1"/>
+      <w:numFmt w:val="bullet"/>
+      <w:lvlText w:val=""/>
+      <w:lvlJc w:val="left"/>
+      <w:pPr>
+        <w:tabs>
+          <w:tab w:val="num" w:pos="6480"/>
+        </w:tabs>
+        <w:ind w:left="6480" w:hanging="360"/>
+      </w:pPr>
+      <w:rPr>
+        <w:rFonts w:ascii="Wingdings" w:hAnsi="Wingdings" w:hint="default"/>
+        <w:sz w:val="20"/>
+      </w:rPr>
+    </w:lvl>
+  </w:abstractNum>
+  <w:abstractNum w:abstractNumId="2" w15:restartNumberingAfterBreak="0">
     <w:nsid w:val="265B38C4"/>
     <w:multiLevelType w:val="hybridMultilevel"/>
     <w:tmpl w:val="6BBC9CB8"/>
@@ -1026,7 +2180,7 @@
       </w:rPr>
     </w:lvl>
   </w:abstractNum>
-  <w:abstractNum w:abstractNumId="1" w15:restartNumberingAfterBreak="0">
+  <w:abstractNum w:abstractNumId="3" w15:restartNumberingAfterBreak="0">
     <w:nsid w:val="28C70A7F"/>
     <w:multiLevelType w:val="hybridMultilevel"/>
     <w:tmpl w:val="6B7E51BC"/>
@@ -1112,7 +2266,7 @@
       </w:pPr>
     </w:lvl>
   </w:abstractNum>
-  <w:abstractNum w:abstractNumId="2" w15:restartNumberingAfterBreak="0">
+  <w:abstractNum w:abstractNumId="4" w15:restartNumberingAfterBreak="0">
     <w:nsid w:val="4F53739D"/>
     <w:multiLevelType w:val="hybridMultilevel"/>
     <w:tmpl w:val="344480DC"/>
@@ -1225,7 +2379,156 @@
       </w:rPr>
     </w:lvl>
   </w:abstractNum>
-  <w:abstractNum w:abstractNumId="3" w15:restartNumberingAfterBreak="0">
+  <w:abstractNum w:abstractNumId="5" w15:restartNumberingAfterBreak="0">
+    <w:nsid w:val="6C7B07AE"/>
+    <w:multiLevelType w:val="multilevel"/>
+    <w:tmpl w:val="A006AC6E"/>
+    <w:lvl w:ilvl="0">
+      <w:start w:val="1"/>
+      <w:numFmt w:val="bullet"/>
+      <w:lvlText w:val=""/>
+      <w:lvlJc w:val="left"/>
+      <w:pPr>
+        <w:tabs>
+          <w:tab w:val="num" w:pos="720"/>
+        </w:tabs>
+        <w:ind w:left="720" w:hanging="360"/>
+      </w:pPr>
+      <w:rPr>
+        <w:rFonts w:ascii="Symbol" w:hAnsi="Symbol" w:hint="default"/>
+        <w:sz w:val="20"/>
+      </w:rPr>
+    </w:lvl>
+    <w:lvl w:ilvl="1" w:tentative="1">
+      <w:start w:val="1"/>
+      <w:numFmt w:val="bullet"/>
+      <w:lvlText w:val="o"/>
+      <w:lvlJc w:val="left"/>
+      <w:pPr>
+        <w:tabs>
+          <w:tab w:val="num" w:pos="1440"/>
+        </w:tabs>
+        <w:ind w:left="1440" w:hanging="360"/>
+      </w:pPr>
+      <w:rPr>
+        <w:rFonts w:ascii="Courier New" w:hAnsi="Courier New" w:hint="default"/>
+        <w:sz w:val="20"/>
+      </w:rPr>
+    </w:lvl>
+    <w:lvl w:ilvl="2" w:tentative="1">
+      <w:start w:val="1"/>
+      <w:numFmt w:val="bullet"/>
+      <w:lvlText w:val=""/>
+      <w:lvlJc w:val="left"/>
+      <w:pPr>
+        <w:tabs>
+          <w:tab w:val="num" w:pos="2160"/>
+        </w:tabs>
+        <w:ind w:left="2160" w:hanging="360"/>
+      </w:pPr>
+      <w:rPr>
+        <w:rFonts w:ascii="Wingdings" w:hAnsi="Wingdings" w:hint="default"/>
+        <w:sz w:val="20"/>
+      </w:rPr>
+    </w:lvl>
+    <w:lvl w:ilvl="3" w:tentative="1">
+      <w:start w:val="1"/>
+      <w:numFmt w:val="bullet"/>
+      <w:lvlText w:val=""/>
+      <w:lvlJc w:val="left"/>
+      <w:pPr>
+        <w:tabs>
+          <w:tab w:val="num" w:pos="2880"/>
+        </w:tabs>
+        <w:ind w:left="2880" w:hanging="360"/>
+      </w:pPr>
+      <w:rPr>
+        <w:rFonts w:ascii="Wingdings" w:hAnsi="Wingdings" w:hint="default"/>
+        <w:sz w:val="20"/>
+      </w:rPr>
+    </w:lvl>
+    <w:lvl w:ilvl="4" w:tentative="1">
+      <w:start w:val="1"/>
+      <w:numFmt w:val="bullet"/>
+      <w:lvlText w:val=""/>
+      <w:lvlJc w:val="left"/>
+      <w:pPr>
+        <w:tabs>
+          <w:tab w:val="num" w:pos="3600"/>
+        </w:tabs>
+        <w:ind w:left="3600" w:hanging="360"/>
+      </w:pPr>
+      <w:rPr>
+        <w:rFonts w:ascii="Wingdings" w:hAnsi="Wingdings" w:hint="default"/>
+        <w:sz w:val="20"/>
+      </w:rPr>
+    </w:lvl>
+    <w:lvl w:ilvl="5" w:tentative="1">
+      <w:start w:val="1"/>
+      <w:numFmt w:val="bullet"/>
+      <w:lvlText w:val=""/>
+      <w:lvlJc w:val="left"/>
+      <w:pPr>
+        <w:tabs>
+          <w:tab w:val="num" w:pos="4320"/>
+        </w:tabs>
+        <w:ind w:left="4320" w:hanging="360"/>
+      </w:pPr>
+      <w:rPr>
+        <w:rFonts w:ascii="Wingdings" w:hAnsi="Wingdings" w:hint="default"/>
+        <w:sz w:val="20"/>
+      </w:rPr>
+    </w:lvl>
+    <w:lvl w:ilvl="6" w:tentative="1">
+      <w:start w:val="1"/>
+      <w:numFmt w:val="bullet"/>
+      <w:lvlText w:val=""/>
+      <w:lvlJc w:val="left"/>
+      <w:pPr>
+        <w:tabs>
+          <w:tab w:val="num" w:pos="5040"/>
+        </w:tabs>
+        <w:ind w:left="5040" w:hanging="360"/>
+      </w:pPr>
+      <w:rPr>
+        <w:rFonts w:ascii="Wingdings" w:hAnsi="Wingdings" w:hint="default"/>
+        <w:sz w:val="20"/>
+      </w:rPr>
+    </w:lvl>
+    <w:lvl w:ilvl="7" w:tentative="1">
+      <w:start w:val="1"/>
+      <w:numFmt w:val="bullet"/>
+      <w:lvlText w:val=""/>
+      <w:lvlJc w:val="left"/>
+      <w:pPr>
+        <w:tabs>
+          <w:tab w:val="num" w:pos="5760"/>
+        </w:tabs>
+        <w:ind w:left="5760" w:hanging="360"/>
+      </w:pPr>
+      <w:rPr>
+        <w:rFonts w:ascii="Wingdings" w:hAnsi="Wingdings" w:hint="default"/>
+        <w:sz w:val="20"/>
+      </w:rPr>
+    </w:lvl>
+    <w:lvl w:ilvl="8" w:tentative="1">
+      <w:start w:val="1"/>
+      <w:numFmt w:val="bullet"/>
+      <w:lvlText w:val=""/>
+      <w:lvlJc w:val="left"/>
+      <w:pPr>
+        <w:tabs>
+          <w:tab w:val="num" w:pos="6480"/>
+        </w:tabs>
+        <w:ind w:left="6480" w:hanging="360"/>
+      </w:pPr>
+      <w:rPr>
+        <w:rFonts w:ascii="Wingdings" w:hAnsi="Wingdings" w:hint="default"/>
+        <w:sz w:val="20"/>
+      </w:rPr>
+    </w:lvl>
+  </w:abstractNum>
+  <w:abstractNum w:abstractNumId="6" w15:restartNumberingAfterBreak="0">
     <w:nsid w:val="6DCD17B0"/>
     <w:multiLevelType w:val="hybridMultilevel"/>
     <w:tmpl w:val="FF587B54"/>
@@ -1312,16 +2615,25 @@
     </w:lvl>
   </w:abstractNum>
   <w:num w:numId="1" w16cid:durableId="1954285922">
+    <w:abstractNumId w:val="2"/>
+  </w:num>
+  <w:num w:numId="2" w16cid:durableId="223226056">
+    <w:abstractNumId w:val="3"/>
+  </w:num>
+  <w:num w:numId="3" w16cid:durableId="1450511522">
+    <w:abstractNumId w:val="4"/>
+  </w:num>
+  <w:num w:numId="4" w16cid:durableId="438333820">
+    <w:abstractNumId w:val="6"/>
+  </w:num>
+  <w:num w:numId="5" w16cid:durableId="445731982">
+    <w:abstractNumId w:val="1"/>
+  </w:num>
+  <w:num w:numId="6" w16cid:durableId="1870482476">
     <w:abstractNumId w:val="0"/>
   </w:num>
-  <w:num w:numId="2" w16cid:durableId="223226056">
-    <w:abstractNumId w:val="1"/>
-  </w:num>
-  <w:num w:numId="3" w16cid:durableId="1450511522">
-    <w:abstractNumId w:val="2"/>
-  </w:num>
-  <w:num w:numId="4" w16cid:durableId="438333820">
-    <w:abstractNumId w:val="3"/>
+  <w:num w:numId="7" w16cid:durableId="961230065">
+    <w:abstractNumId w:val="5"/>
   </w:num>
 </w:numbering>
 </file>
@@ -1756,6 +3068,29 @@
       <w:szCs w:val="32"/>
     </w:rPr>
   </w:style>
+  <w:style w:type="paragraph" w:styleId="2">
+    <w:name w:val="heading 2"/>
+    <w:basedOn w:val="a"/>
+    <w:next w:val="a"/>
+    <w:link w:val="20"/>
+    <w:uiPriority w:val="9"/>
+    <w:semiHidden/>
+    <w:unhideWhenUsed/>
+    <w:qFormat/>
+    <w:rsid w:val="004F3CE9"/>
+    <w:pPr>
+      <w:keepNext/>
+      <w:keepLines/>
+      <w:spacing w:before="40" w:after="0"/>
+      <w:outlineLvl w:val="1"/>
+    </w:pPr>
+    <w:rPr>
+      <w:rFonts w:asciiTheme="majorHAnsi" w:eastAsiaTheme="majorEastAsia" w:hAnsiTheme="majorHAnsi" w:cstheme="majorBidi"/>
+      <w:color w:val="2E74B5" w:themeColor="accent1" w:themeShade="BF"/>
+      <w:sz w:val="26"/>
+      <w:szCs w:val="26"/>
+    </w:rPr>
+  </w:style>
   <w:style w:type="character" w:default="1" w:styleId="a0">
     <w:name w:val="Default Paragraph Font"/>
     <w:uiPriority w:val="1"/>
@@ -1908,6 +3243,20 @@
       <w:ind w:left="720"/>
       <w:contextualSpacing/>
     </w:pPr>
+  </w:style>
+  <w:style w:type="character" w:customStyle="1" w:styleId="20">
+    <w:name w:val="Заголовок 2 Знак"/>
+    <w:basedOn w:val="a0"/>
+    <w:link w:val="2"/>
+    <w:uiPriority w:val="9"/>
+    <w:semiHidden/>
+    <w:rsid w:val="004F3CE9"/>
+    <w:rPr>
+      <w:rFonts w:asciiTheme="majorHAnsi" w:eastAsiaTheme="majorEastAsia" w:hAnsiTheme="majorHAnsi" w:cstheme="majorBidi"/>
+      <w:color w:val="2E74B5" w:themeColor="accent1" w:themeShade="BF"/>
+      <w:sz w:val="26"/>
+      <w:szCs w:val="26"/>
+    </w:rPr>
   </w:style>
 </w:styles>
 </file>
@@ -2174,21 +3523,10 @@
 </file>
 
 <file path=customXml/item1.xml><?xml version="1.0" encoding="utf-8"?>
-<p:properties xmlns:p="http://schemas.microsoft.com/office/2006/metadata/properties" xmlns:xsi="http://www.w3.org/2001/XMLSchema-instance" xmlns:pc="http://schemas.microsoft.com/office/infopath/2007/PartnerControls">
-  <documentManagement/>
-</p:properties>
+<b:Sources xmlns:b="http://schemas.openxmlformats.org/officeDocument/2006/bibliography" xmlns="http://schemas.openxmlformats.org/officeDocument/2006/bibliography" SelectedStyle="\APASixthEditionOfficeOnline.xsl" StyleName="APA" Version="6"/>
 </file>
 
 <file path=customXml/item2.xml><?xml version="1.0" encoding="utf-8"?>
-<?mso-contentType ?>
-<FormTemplates xmlns="http://schemas.microsoft.com/sharepoint/v3/contenttype/forms">
-  <Display>DocumentLibraryForm</Display>
-  <Edit>DocumentLibraryForm</Edit>
-  <New>DocumentLibraryForm</New>
-</FormTemplates>
-</file>
-
-<file path=customXml/item3.xml><?xml version="1.0" encoding="utf-8"?>
 <ct:contentTypeSchema xmlns:ct="http://schemas.microsoft.com/office/2006/metadata/contentType" xmlns:ma="http://schemas.microsoft.com/office/2006/metadata/properties/metaAttributes" ct:_="" ma:_="" ma:contentTypeName="Документ" ma:contentTypeID="0x0101000631687E8029D14B878CA838C9CA142A" ma:contentTypeVersion="3" ma:contentTypeDescription="Создание документа." ma:contentTypeScope="" ma:versionID="12f425629a7a6931c4879281a2e78b16">
   <xsd:schema xmlns:xsd="http://www.w3.org/2001/XMLSchema" xmlns:xs="http://www.w3.org/2001/XMLSchema" xmlns:p="http://schemas.microsoft.com/office/2006/metadata/properties" xmlns:ns3="69b0e695-c7e3-45c3-9376-31d8200ad01c" targetNamespace="http://schemas.microsoft.com/office/2006/metadata/properties" ma:root="true" ma:fieldsID="472d2d39ef7eb6cc08b964424951bd44" ns3:_="">
     <xsd:import namespace="69b0e695-c7e3-45c3-9376-31d8200ad01c"/>
@@ -2326,28 +3664,30 @@
 </ct:contentTypeSchema>
 </file>
 
+<file path=customXml/item3.xml><?xml version="1.0" encoding="utf-8"?>
+<?mso-contentType ?>
+<FormTemplates xmlns="http://schemas.microsoft.com/sharepoint/v3/contenttype/forms">
+  <Display>DocumentLibraryForm</Display>
+  <Edit>DocumentLibraryForm</Edit>
+  <New>DocumentLibraryForm</New>
+</FormTemplates>
+</file>
+
 <file path=customXml/item4.xml><?xml version="1.0" encoding="utf-8"?>
-<b:Sources xmlns:b="http://schemas.openxmlformats.org/officeDocument/2006/bibliography" xmlns="http://schemas.openxmlformats.org/officeDocument/2006/bibliography" SelectedStyle="\APASixthEditionOfficeOnline.xsl" StyleName="APA" Version="6"/>
+<p:properties xmlns:p="http://schemas.microsoft.com/office/2006/metadata/properties" xmlns:xsi="http://www.w3.org/2001/XMLSchema-instance" xmlns:pc="http://schemas.microsoft.com/office/infopath/2007/PartnerControls">
+  <documentManagement/>
+</p:properties>
 </file>
 
 <file path=customXml/itemProps1.xml><?xml version="1.0" encoding="utf-8"?>
-<ds:datastoreItem xmlns:ds="http://schemas.openxmlformats.org/officeDocument/2006/customXml" ds:itemID="{7CC7304E-A340-46B7-A346-523E644AC3E7}">
+<ds:datastoreItem xmlns:ds="http://schemas.openxmlformats.org/officeDocument/2006/customXml" ds:itemID="{42ACEE54-16CE-4E3A-8757-A6882CC0E0C9}">
   <ds:schemaRefs>
-    <ds:schemaRef ds:uri="http://schemas.microsoft.com/office/2006/metadata/properties"/>
-    <ds:schemaRef ds:uri="http://schemas.microsoft.com/office/infopath/2007/PartnerControls"/>
+    <ds:schemaRef ds:uri="http://schemas.openxmlformats.org/officeDocument/2006/bibliography"/>
   </ds:schemaRefs>
 </ds:datastoreItem>
 </file>
 
 <file path=customXml/itemProps2.xml><?xml version="1.0" encoding="utf-8"?>
-<ds:datastoreItem xmlns:ds="http://schemas.openxmlformats.org/officeDocument/2006/customXml" ds:itemID="{7D08645E-CEA6-4FB2-973A-4473E1369074}">
-  <ds:schemaRefs>
-    <ds:schemaRef ds:uri="http://schemas.microsoft.com/sharepoint/v3/contenttype/forms"/>
-  </ds:schemaRefs>
-</ds:datastoreItem>
-</file>
-
-<file path=customXml/itemProps3.xml><?xml version="1.0" encoding="utf-8"?>
 <ds:datastoreItem xmlns:ds="http://schemas.openxmlformats.org/officeDocument/2006/customXml" ds:itemID="{1E3481CA-F2DA-4C62-B608-141A85D28D88}">
   <ds:schemaRefs>
     <ds:schemaRef ds:uri="http://schemas.microsoft.com/office/2006/metadata/contentType"/>
@@ -2365,10 +3705,19 @@
 </ds:datastoreItem>
 </file>
 
+<file path=customXml/itemProps3.xml><?xml version="1.0" encoding="utf-8"?>
+<ds:datastoreItem xmlns:ds="http://schemas.openxmlformats.org/officeDocument/2006/customXml" ds:itemID="{7D08645E-CEA6-4FB2-973A-4473E1369074}">
+  <ds:schemaRefs>
+    <ds:schemaRef ds:uri="http://schemas.microsoft.com/sharepoint/v3/contenttype/forms"/>
+  </ds:schemaRefs>
+</ds:datastoreItem>
+</file>
+
 <file path=customXml/itemProps4.xml><?xml version="1.0" encoding="utf-8"?>
-<ds:datastoreItem xmlns:ds="http://schemas.openxmlformats.org/officeDocument/2006/customXml" ds:itemID="{42ACEE54-16CE-4E3A-8757-A6882CC0E0C9}">
+<ds:datastoreItem xmlns:ds="http://schemas.openxmlformats.org/officeDocument/2006/customXml" ds:itemID="{7CC7304E-A340-46B7-A346-523E644AC3E7}">
   <ds:schemaRefs>
-    <ds:schemaRef ds:uri="http://schemas.openxmlformats.org/officeDocument/2006/bibliography"/>
+    <ds:schemaRef ds:uri="http://schemas.microsoft.com/office/2006/metadata/properties"/>
+    <ds:schemaRef ds:uri="http://schemas.microsoft.com/office/infopath/2007/PartnerControls"/>
   </ds:schemaRefs>
 </ds:datastoreItem>
 </file>
</xml_diff>